<commit_message>
Minor edits to Table 1 references
Minor edits to Table 1 references
</commit_message>
<xml_diff>
--- a/210621 - AG thesis/Thesis/Graphics/Table 1.docx
+++ b/210621 - AG thesis/Thesis/Graphics/Table 1.docx
@@ -3738,51 +3738,30 @@
                 <w:rFonts w:ascii="Times New Roman" w:hAnsi="Times New Roman" w:cs="Times New Roman"/>
               </w:rPr>
             </w:pPr>
-            <w:sdt>
-              <w:sdtPr>
-                <w:rPr>
-                  <w:rFonts w:ascii="Times New Roman" w:hAnsi="Times New Roman" w:cs="Times New Roman"/>
-                </w:rPr>
-                <w:id w:val="1206448833"/>
-                <w:citation/>
-              </w:sdtPr>
-              <w:sdtEndPr/>
-              <w:sdtContent>
-                <w:r>
-                  <w:rPr>
-                    <w:rFonts w:ascii="Times New Roman" w:hAnsi="Times New Roman" w:cs="Times New Roman"/>
-                  </w:rPr>
-                  <w:fldChar w:fldCharType="begin"/>
-                </w:r>
-                <w:r>
-                  <w:rPr>
-                    <w:rFonts w:ascii="Times New Roman" w:hAnsi="Times New Roman" w:cs="Times New Roman"/>
-                    <w:lang w:val="en-CA"/>
-                  </w:rPr>
-                  <w:instrText xml:space="preserve"> CITATION Wan19 \l 4105 </w:instrText>
-                </w:r>
-                <w:r>
-                  <w:rPr>
-                    <w:rFonts w:ascii="Times New Roman" w:hAnsi="Times New Roman" w:cs="Times New Roman"/>
-                  </w:rPr>
-                  <w:fldChar w:fldCharType="separate"/>
-                </w:r>
-                <w:r>
-                  <w:rPr>
-                    <w:rFonts w:ascii="Times New Roman" w:hAnsi="Times New Roman" w:cs="Times New Roman"/>
-                    <w:noProof/>
-                    <w:lang w:val="en-CA"/>
-                  </w:rPr>
-                  <w:t>(Wang, et al., 2019)</w:t>
-                </w:r>
-                <w:r>
-                  <w:rPr>
-                    <w:rFonts w:ascii="Times New Roman" w:hAnsi="Times New Roman" w:cs="Times New Roman"/>
-                  </w:rPr>
-                  <w:fldChar w:fldCharType="end"/>
-                </w:r>
-              </w:sdtContent>
-            </w:sdt>
+            <w:r>
+              <w:rPr>
+                <w:rFonts w:ascii="Times New Roman" w:hAnsi="Times New Roman" w:cs="Times New Roman"/>
+                <w:noProof/>
+                <w:lang w:val="en-CA"/>
+              </w:rPr>
+              <w:t>(Kageyama, et al., 2003</w:t>
+            </w:r>
+            <w:r>
+              <w:rPr>
+                <w:rFonts w:ascii="Times New Roman" w:hAnsi="Times New Roman" w:cs="Times New Roman"/>
+                <w:noProof/>
+                <w:lang w:val="en-CA"/>
+              </w:rPr>
+              <w:t xml:space="preserve">; </w:t>
+            </w:r>
+            <w:r>
+              <w:rPr>
+                <w:rFonts w:ascii="Times New Roman" w:hAnsi="Times New Roman" w:cs="Times New Roman"/>
+                <w:noProof/>
+                <w:lang w:val="en-CA"/>
+              </w:rPr>
+              <w:t>Wang, et al., 2019)</w:t>
+            </w:r>
           </w:p>
         </w:tc>
       </w:tr>
@@ -4391,61 +4370,30 @@
                 <w:lang w:val="en-CA" w:eastAsia="en-CA"/>
               </w:rPr>
             </w:pPr>
-            <w:sdt>
-              <w:sdtPr>
-                <w:rPr>
-                  <w:rFonts w:ascii="Times New Roman" w:eastAsia="Times New Roman" w:hAnsi="Times New Roman" w:cs="Times New Roman"/>
-                  <w:color w:val="000000"/>
-                  <w:lang w:val="en-CA" w:eastAsia="en-CA"/>
-                </w:rPr>
-                <w:id w:val="-1839838559"/>
-                <w:citation/>
-              </w:sdtPr>
-              <w:sdtEndPr/>
-              <w:sdtContent>
-                <w:r>
-                  <w:rPr>
-                    <w:rFonts w:ascii="Times New Roman" w:eastAsia="Times New Roman" w:hAnsi="Times New Roman" w:cs="Times New Roman"/>
-                    <w:color w:val="000000"/>
-                    <w:lang w:val="en-CA" w:eastAsia="en-CA"/>
-                  </w:rPr>
-                  <w:fldChar w:fldCharType="begin"/>
-                </w:r>
-                <w:r>
-                  <w:rPr>
-                    <w:rFonts w:ascii="Times New Roman" w:eastAsia="Times New Roman" w:hAnsi="Times New Roman" w:cs="Times New Roman"/>
-                    <w:color w:val="000000"/>
-                    <w:lang w:val="en-CA" w:eastAsia="en-CA"/>
-                  </w:rPr>
-                  <w:instrText xml:space="preserve"> CITATION Wan19 \l 4105 </w:instrText>
-                </w:r>
-                <w:r>
-                  <w:rPr>
-                    <w:rFonts w:ascii="Times New Roman" w:eastAsia="Times New Roman" w:hAnsi="Times New Roman" w:cs="Times New Roman"/>
-                    <w:color w:val="000000"/>
-                    <w:lang w:val="en-CA" w:eastAsia="en-CA"/>
-                  </w:rPr>
-                  <w:fldChar w:fldCharType="separate"/>
-                </w:r>
-                <w:r>
-                  <w:rPr>
-                    <w:rFonts w:ascii="Times New Roman" w:eastAsia="Times New Roman" w:hAnsi="Times New Roman" w:cs="Times New Roman"/>
-                    <w:noProof/>
-                    <w:color w:val="000000"/>
-                    <w:lang w:val="en-CA" w:eastAsia="en-CA"/>
-                  </w:rPr>
-                  <w:t>(Wang, et al., 2019)</w:t>
-                </w:r>
-                <w:r>
-                  <w:rPr>
-                    <w:rFonts w:ascii="Times New Roman" w:eastAsia="Times New Roman" w:hAnsi="Times New Roman" w:cs="Times New Roman"/>
-                    <w:color w:val="000000"/>
-                    <w:lang w:val="en-CA" w:eastAsia="en-CA"/>
-                  </w:rPr>
-                  <w:fldChar w:fldCharType="end"/>
-                </w:r>
-              </w:sdtContent>
-            </w:sdt>
+            <w:r>
+              <w:rPr>
+                <w:rFonts w:ascii="Times New Roman" w:hAnsi="Times New Roman" w:cs="Times New Roman"/>
+                <w:noProof/>
+                <w:lang w:val="en-CA"/>
+              </w:rPr>
+              <w:t>(Kageyama, et al., 2003</w:t>
+            </w:r>
+            <w:r>
+              <w:rPr>
+                <w:rFonts w:ascii="Times New Roman" w:hAnsi="Times New Roman" w:cs="Times New Roman"/>
+                <w:noProof/>
+                <w:lang w:val="en-CA"/>
+              </w:rPr>
+              <w:t xml:space="preserve">; </w:t>
+            </w:r>
+            <w:r>
+              <w:rPr>
+                <w:rFonts w:ascii="Times New Roman" w:hAnsi="Times New Roman" w:cs="Times New Roman"/>
+                <w:noProof/>
+                <w:lang w:val="en-CA"/>
+              </w:rPr>
+              <w:t>Wang, et al., 2019)</w:t>
+            </w:r>
           </w:p>
         </w:tc>
       </w:tr>
@@ -4635,7 +4583,7 @@
       </w:tr>
       <w:tr>
         <w:trPr>
-          <w:trHeight w:val="600"/>
+          <w:trHeight w:val="257"/>
           <w:ins w:id="241" w:author="Tri Le" w:date="2021-07-13T20:32:00Z"/>
         </w:trPr>
         <w:tc>
@@ -5260,7 +5208,6 @@
                 <w:id w:val="-1090546420"/>
                 <w:citation/>
               </w:sdtPr>
-              <w:sdtEndPr/>
               <w:sdtContent>
                 <w:r>
                   <w:rPr>
@@ -6403,7 +6350,6 @@
                 <w:id w:val="-1948304916"/>
                 <w:citation/>
               </w:sdtPr>
-              <w:sdtEndPr/>
               <w:sdtContent>
                 <w:r>
                   <w:rPr>
@@ -6894,7 +6840,6 @@
                 <w:id w:val="1039626342"/>
                 <w:citation/>
               </w:sdtPr>
-              <w:sdtEndPr/>
               <w:sdtContent>
                 <w:r>
                   <w:rPr>
@@ -8804,7 +8749,7 @@
     <b:Volume>38</b:Volume>
     <b:Issue>11</b:Issue>
     <b:DOI>10.1097/INF.0000000000002456</b:DOI>
-    <b:RefOrder>3</b:RefOrder>
+    <b:RefOrder>4</b:RefOrder>
   </b:Source>
   <b:Source>
     <b:Tag>Mol171</b:Tag>
@@ -8819,13 +8764,66 @@
     </b:Author>
     <b:StateProvince>British Columbia</b:StateProvince>
     <b:CountryRegion>Canada</b:CountryRegion>
-    <b:RefOrder>4</b:RefOrder>
+    <b:RefOrder>9</b:RefOrder>
+  </b:Source>
+  <b:Source>
+    <b:Tag>Kag03</b:Tag>
+    <b:SourceType>JournalArticle</b:SourceType>
+    <b:Guid>{A6254C82-1A04-48B5-8FFA-898889FD632E}</b:Guid>
+    <b:Title>Broadly Reactive and Highly Sensitive Assay for Norwalk-Like Viruses Based on Real-Time Quantitative Reverse Transcription-PCR</b:Title>
+    <b:Year>2003</b:Year>
+    <b:Month>April</b:Month>
+    <b:Author>
+      <b:Author>
+        <b:NameList>
+          <b:Person>
+            <b:Last>Kageyama</b:Last>
+            <b:First>Tsutomu</b:First>
+          </b:Person>
+          <b:Person>
+            <b:Last>Kojima</b:Last>
+            <b:First>Shigeyuki</b:First>
+          </b:Person>
+          <b:Person>
+            <b:Last>Shinohara</b:Last>
+            <b:First>Michiyo</b:First>
+          </b:Person>
+          <b:Person>
+            <b:Last>Uchida</b:Last>
+            <b:First>Kazue</b:First>
+          </b:Person>
+          <b:Person>
+            <b:Last>Fukushi</b:Last>
+            <b:First>Shuetsu</b:First>
+          </b:Person>
+          <b:Person>
+            <b:Last>Hoshino</b:Last>
+            <b:First>Fuminori</b:First>
+            <b:Middle>B.</b:Middle>
+          </b:Person>
+          <b:Person>
+            <b:Last>Takeda</b:Last>
+            <b:First>Naokazu</b:First>
+          </b:Person>
+          <b:Person>
+            <b:Last>Katayama</b:Last>
+            <b:First>Kazuhiko</b:First>
+          </b:Person>
+        </b:NameList>
+      </b:Author>
+    </b:Author>
+    <b:JournalName>Journal of Clinical Microbiology</b:JournalName>
+    <b:Pages>1548-1557</b:Pages>
+    <b:Volume>41</b:Volume>
+    <b:Issue>4</b:Issue>
+    <b:DOI>10.1128/JCM.41.4.1548-1557.2003</b:DOI>
+    <b:RefOrder>3</b:RefOrder>
   </b:Source>
 </b:Sources>
 </file>
 
 <file path=customXml/itemProps1.xml><?xml version="1.0" encoding="utf-8"?>
-<ds:datastoreItem xmlns:ds="http://schemas.openxmlformats.org/officeDocument/2006/customXml" ds:itemID="{2C44FD32-2F17-4D4A-8FCF-41D9E979B292}">
+<ds:datastoreItem xmlns:ds="http://schemas.openxmlformats.org/officeDocument/2006/customXml" ds:itemID="{D68FBF31-6EC9-4C3D-BF62-65B0AB51F1E9}">
   <ds:schemaRefs>
     <ds:schemaRef ds:uri="http://schemas.openxmlformats.org/officeDocument/2006/bibliography"/>
   </ds:schemaRefs>

</xml_diff>

<commit_message>
Table S2, references added
Table S2, references added
</commit_message>
<xml_diff>
--- a/210621 - AG thesis/Thesis/Graphics/Table 1.docx
+++ b/210621 - AG thesis/Thesis/Graphics/Table 1.docx
@@ -292,7 +292,6 @@
                 <w:lang w:val="en-CA" w:eastAsia="en-CA"/>
               </w:rPr>
             </w:pPr>
-            <w:proofErr w:type="spellStart"/>
             <w:ins w:id="15" w:author="Tri Le" w:date="2021-07-13T20:32:00Z">
               <w:r>
                 <w:rPr>
@@ -302,7 +301,6 @@
                 </w:rPr>
                 <w:t>Sapovirus</w:t>
               </w:r>
-              <w:proofErr w:type="spellEnd"/>
             </w:ins>
           </w:p>
         </w:tc>
@@ -478,51 +476,14 @@
                 <w:lang w:val="en-CA" w:eastAsia="en-CA"/>
               </w:rPr>
             </w:pPr>
-            <w:sdt>
-              <w:sdtPr>
-                <w:rPr>
-                  <w:rFonts w:ascii="Times New Roman" w:hAnsi="Times New Roman" w:cs="Times New Roman"/>
-                </w:rPr>
-                <w:id w:val="-1158226975"/>
-                <w:citation/>
-              </w:sdtPr>
-              <w:sdtEndPr/>
-              <w:sdtContent>
-                <w:r>
-                  <w:rPr>
-                    <w:rFonts w:ascii="Times New Roman" w:hAnsi="Times New Roman" w:cs="Times New Roman"/>
-                  </w:rPr>
-                  <w:fldChar w:fldCharType="begin"/>
-                </w:r>
-                <w:r>
-                  <w:rPr>
-                    <w:rFonts w:ascii="Times New Roman" w:hAnsi="Times New Roman" w:cs="Times New Roman"/>
-                    <w:lang w:val="en-CA"/>
-                  </w:rPr>
-                  <w:instrText xml:space="preserve"> CITATION Oka06 \l 4105 </w:instrText>
-                </w:r>
-                <w:r>
-                  <w:rPr>
-                    <w:rFonts w:ascii="Times New Roman" w:hAnsi="Times New Roman" w:cs="Times New Roman"/>
-                  </w:rPr>
-                  <w:fldChar w:fldCharType="separate"/>
-                </w:r>
-                <w:r>
-                  <w:rPr>
-                    <w:rFonts w:ascii="Times New Roman" w:hAnsi="Times New Roman" w:cs="Times New Roman"/>
-                    <w:noProof/>
-                    <w:lang w:val="en-CA"/>
-                  </w:rPr>
-                  <w:t>(Oka, et al., 2006)</w:t>
-                </w:r>
-                <w:r>
-                  <w:rPr>
-                    <w:rFonts w:ascii="Times New Roman" w:hAnsi="Times New Roman" w:cs="Times New Roman"/>
-                  </w:rPr>
-                  <w:fldChar w:fldCharType="end"/>
-                </w:r>
-              </w:sdtContent>
-            </w:sdt>
+            <w:r>
+              <w:rPr>
+                <w:rFonts w:ascii="Times New Roman" w:hAnsi="Times New Roman" w:cs="Times New Roman"/>
+                <w:noProof/>
+                <w:lang w:val="en-CA"/>
+              </w:rPr>
+              <w:t>Oka, et al., 2006</w:t>
+            </w:r>
           </w:p>
         </w:tc>
       </w:tr>
@@ -1709,51 +1670,14 @@
                 <w:lang w:val="en-CA" w:eastAsia="en-CA"/>
               </w:rPr>
             </w:pPr>
-            <w:sdt>
-              <w:sdtPr>
-                <w:rPr>
-                  <w:rFonts w:ascii="Times New Roman" w:hAnsi="Times New Roman" w:cs="Times New Roman"/>
-                </w:rPr>
-                <w:id w:val="-838846858"/>
-                <w:citation/>
-              </w:sdtPr>
-              <w:sdtEndPr/>
-              <w:sdtContent>
-                <w:r>
-                  <w:rPr>
-                    <w:rFonts w:ascii="Times New Roman" w:hAnsi="Times New Roman" w:cs="Times New Roman"/>
-                  </w:rPr>
-                  <w:fldChar w:fldCharType="begin"/>
-                </w:r>
-                <w:r>
-                  <w:rPr>
-                    <w:rFonts w:ascii="Times New Roman" w:hAnsi="Times New Roman" w:cs="Times New Roman"/>
-                    <w:lang w:val="en-CA"/>
-                  </w:rPr>
-                  <w:instrText xml:space="preserve"> CITATION Zen08 \l 4105 </w:instrText>
-                </w:r>
-                <w:r>
-                  <w:rPr>
-                    <w:rFonts w:ascii="Times New Roman" w:hAnsi="Times New Roman" w:cs="Times New Roman"/>
-                  </w:rPr>
-                  <w:fldChar w:fldCharType="separate"/>
-                </w:r>
-                <w:r>
-                  <w:rPr>
-                    <w:rFonts w:ascii="Times New Roman" w:hAnsi="Times New Roman" w:cs="Times New Roman"/>
-                    <w:noProof/>
-                    <w:lang w:val="en-CA"/>
-                  </w:rPr>
-                  <w:t>(Zeng, et al., 2008)</w:t>
-                </w:r>
-                <w:r>
-                  <w:rPr>
-                    <w:rFonts w:ascii="Times New Roman" w:hAnsi="Times New Roman" w:cs="Times New Roman"/>
-                  </w:rPr>
-                  <w:fldChar w:fldCharType="end"/>
-                </w:r>
-              </w:sdtContent>
-            </w:sdt>
+            <w:r>
+              <w:rPr>
+                <w:rFonts w:ascii="Times New Roman" w:hAnsi="Times New Roman" w:cs="Times New Roman"/>
+                <w:noProof/>
+                <w:lang w:val="en-CA"/>
+              </w:rPr>
+              <w:t>Zeng, et al., 2008</w:t>
+            </w:r>
           </w:p>
         </w:tc>
       </w:tr>
@@ -2252,7 +2176,6 @@
                 <w:lang w:val="en-CA" w:eastAsia="en-CA"/>
               </w:rPr>
             </w:pPr>
-            <w:proofErr w:type="spellStart"/>
             <w:ins w:id="118" w:author="Tri Le" w:date="2021-07-13T20:32:00Z">
               <w:r>
                 <w:rPr>
@@ -2260,16 +2183,7 @@
                   <w:color w:val="000000"/>
                   <w:lang w:eastAsia="en-CA"/>
                 </w:rPr>
-                <w:t>AdV</w:t>
-              </w:r>
-              <w:proofErr w:type="spellEnd"/>
-              <w:r>
-                <w:rPr>
-                  <w:rFonts w:ascii="Times New Roman" w:eastAsia="Times New Roman" w:hAnsi="Times New Roman" w:cs="Times New Roman"/>
-                  <w:color w:val="000000"/>
-                  <w:lang w:eastAsia="en-CA"/>
-                </w:rPr>
-                <w:t>-F</w:t>
+                <w:t>AdV-F</w:t>
               </w:r>
             </w:ins>
           </w:p>
@@ -2338,7 +2252,6 @@
                 <w:lang w:val="en-CA" w:eastAsia="en-CA"/>
               </w:rPr>
             </w:pPr>
-            <w:proofErr w:type="spellStart"/>
             <w:ins w:id="123" w:author="Tri Le" w:date="2021-07-13T20:32:00Z">
               <w:r>
                 <w:rPr>
@@ -2348,7 +2261,6 @@
                 </w:rPr>
                 <w:t>Hexon</w:t>
               </w:r>
-              <w:proofErr w:type="spellEnd"/>
             </w:ins>
           </w:p>
         </w:tc>
@@ -2393,7 +2305,7 @@
                 <w:color w:val="000000"/>
                 <w:lang w:val="en-CA" w:eastAsia="en-CA"/>
               </w:rPr>
-              <w:t>(Molecular Microbiology &amp; Genomics Team, British Columbia Centre for Disease Control, 2017a)</w:t>
+              <w:t>Molecular Microbiology &amp; Genomics Team, British Columbia Centre for Disease Control, 2017a</w:t>
             </w:r>
           </w:p>
         </w:tc>
@@ -2478,7 +2390,6 @@
                 <w:lang w:val="en-CA" w:eastAsia="en-CA"/>
               </w:rPr>
             </w:pPr>
-            <w:proofErr w:type="spellStart"/>
             <w:ins w:id="129" w:author="Tri Le" w:date="2021-07-13T20:32:00Z">
               <w:r>
                 <w:rPr>
@@ -2486,16 +2397,7 @@
                   <w:color w:val="000000"/>
                   <w:lang w:eastAsia="en-CA"/>
                 </w:rPr>
-                <w:t>AdV</w:t>
-              </w:r>
-              <w:proofErr w:type="spellEnd"/>
-              <w:r>
-                <w:rPr>
-                  <w:rFonts w:ascii="Times New Roman" w:eastAsia="Times New Roman" w:hAnsi="Times New Roman" w:cs="Times New Roman"/>
-                  <w:color w:val="000000"/>
-                  <w:lang w:eastAsia="en-CA"/>
-                </w:rPr>
-                <w:t>-R</w:t>
+                <w:t>AdV-R</w:t>
               </w:r>
             </w:ins>
           </w:p>
@@ -2671,7 +2573,6 @@
                 <w:lang w:val="en-CA" w:eastAsia="en-CA"/>
               </w:rPr>
             </w:pPr>
-            <w:proofErr w:type="spellStart"/>
             <w:ins w:id="139" w:author="Tri Le" w:date="2021-07-13T20:32:00Z">
               <w:r>
                 <w:rPr>
@@ -2679,16 +2580,7 @@
                   <w:color w:val="000000"/>
                   <w:lang w:eastAsia="en-CA"/>
                 </w:rPr>
-                <w:t>AdV</w:t>
-              </w:r>
-              <w:proofErr w:type="spellEnd"/>
-              <w:r>
-                <w:rPr>
-                  <w:rFonts w:ascii="Times New Roman" w:eastAsia="Times New Roman" w:hAnsi="Times New Roman" w:cs="Times New Roman"/>
-                  <w:color w:val="000000"/>
-                  <w:lang w:eastAsia="en-CA"/>
-                </w:rPr>
-                <w:t>-P</w:t>
+                <w:t>AdV-P</w:t>
               </w:r>
               <w:r>
                 <w:rPr>
@@ -2923,7 +2815,6 @@
                 <w:lang w:val="en-CA" w:eastAsia="en-CA"/>
               </w:rPr>
             </w:pPr>
-            <w:proofErr w:type="spellStart"/>
             <w:ins w:id="153" w:author="Tri Le" w:date="2021-07-13T20:32:00Z">
               <w:r>
                 <w:rPr>
@@ -2931,16 +2822,7 @@
                   <w:color w:val="000000"/>
                   <w:lang w:eastAsia="en-CA"/>
                 </w:rPr>
-                <w:t>Ast</w:t>
-              </w:r>
-              <w:proofErr w:type="spellEnd"/>
-              <w:r>
-                <w:rPr>
-                  <w:rFonts w:ascii="Times New Roman" w:eastAsia="Times New Roman" w:hAnsi="Times New Roman" w:cs="Times New Roman"/>
-                  <w:color w:val="000000"/>
-                  <w:lang w:eastAsia="en-CA"/>
-                </w:rPr>
-                <w:t>-F</w:t>
+                <w:t>Ast-F</w:t>
               </w:r>
             </w:ins>
           </w:p>
@@ -3052,7 +2934,7 @@
                 <w:color w:val="000000"/>
                 <w:lang w:val="en-CA" w:eastAsia="en-CA"/>
               </w:rPr>
-              <w:t>(Molecular Microbiology &amp; Genomics Team, British Columbia Centre for Disease Control, 2017a)</w:t>
+              <w:t>Molecular Microbiology &amp; Genomics Team, British Columbia Centre for Disease Control, 2017a</w:t>
             </w:r>
           </w:p>
         </w:tc>
@@ -3137,7 +3019,6 @@
                 <w:lang w:val="en-CA" w:eastAsia="en-CA"/>
               </w:rPr>
             </w:pPr>
-            <w:proofErr w:type="spellStart"/>
             <w:ins w:id="164" w:author="Tri Le" w:date="2021-07-13T20:32:00Z">
               <w:r>
                 <w:rPr>
@@ -3145,16 +3026,7 @@
                   <w:color w:val="000000"/>
                   <w:lang w:eastAsia="en-CA"/>
                 </w:rPr>
-                <w:t>Ast</w:t>
-              </w:r>
-              <w:proofErr w:type="spellEnd"/>
-              <w:r>
-                <w:rPr>
-                  <w:rFonts w:ascii="Times New Roman" w:eastAsia="Times New Roman" w:hAnsi="Times New Roman" w:cs="Times New Roman"/>
-                  <w:color w:val="000000"/>
-                  <w:lang w:eastAsia="en-CA"/>
-                </w:rPr>
-                <w:t>-R</w:t>
+                <w:t>Ast-R</w:t>
               </w:r>
             </w:ins>
           </w:p>
@@ -3194,25 +3066,7 @@
                   <w:color w:val="000000"/>
                   <w:lang w:eastAsia="en-CA"/>
                 </w:rPr>
-                <w:t xml:space="preserve">GCC ATC RCA CTT </w:t>
-              </w:r>
-              <w:proofErr w:type="spellStart"/>
-              <w:r>
-                <w:rPr>
-                  <w:rFonts w:ascii="Times New Roman" w:eastAsia="Times New Roman" w:hAnsi="Times New Roman" w:cs="Times New Roman"/>
-                  <w:color w:val="000000"/>
-                  <w:lang w:eastAsia="en-CA"/>
-                </w:rPr>
-                <w:t>CTT</w:t>
-              </w:r>
-              <w:proofErr w:type="spellEnd"/>
-              <w:r>
-                <w:rPr>
-                  <w:rFonts w:ascii="Times New Roman" w:eastAsia="Times New Roman" w:hAnsi="Times New Roman" w:cs="Times New Roman"/>
-                  <w:color w:val="000000"/>
-                  <w:lang w:eastAsia="en-CA"/>
-                </w:rPr>
-                <w:t xml:space="preserve"> TGG TCC</w:t>
+                <w:t>GCC ATC RCA CTT CTT TGG TCC</w:t>
               </w:r>
             </w:ins>
           </w:p>
@@ -3348,7 +3202,6 @@
                 <w:lang w:val="en-CA" w:eastAsia="en-CA"/>
               </w:rPr>
             </w:pPr>
-            <w:proofErr w:type="spellStart"/>
             <w:ins w:id="174" w:author="Tri Le" w:date="2021-07-13T20:32:00Z">
               <w:r>
                 <w:rPr>
@@ -3356,16 +3209,7 @@
                   <w:color w:val="000000"/>
                   <w:lang w:eastAsia="en-CA"/>
                 </w:rPr>
-                <w:t>Ast</w:t>
-              </w:r>
-              <w:proofErr w:type="spellEnd"/>
-              <w:r>
-                <w:rPr>
-                  <w:rFonts w:ascii="Times New Roman" w:eastAsia="Times New Roman" w:hAnsi="Times New Roman" w:cs="Times New Roman"/>
-                  <w:color w:val="000000"/>
-                  <w:lang w:eastAsia="en-CA"/>
-                </w:rPr>
-                <w:t>-P</w:t>
+                <w:t>Ast-P</w:t>
               </w:r>
               <w:r>
                 <w:rPr>
@@ -3422,25 +3266,7 @@
                   <w:color w:val="000000"/>
                   <w:lang w:eastAsia="en-CA"/>
                 </w:rPr>
-                <w:t xml:space="preserve">Cy5-CAC AGA </w:t>
-              </w:r>
-              <w:proofErr w:type="spellStart"/>
-              <w:r>
-                <w:rPr>
-                  <w:rFonts w:ascii="Times New Roman" w:eastAsia="Times New Roman" w:hAnsi="Times New Roman" w:cs="Times New Roman"/>
-                  <w:color w:val="000000"/>
-                  <w:lang w:eastAsia="en-CA"/>
-                </w:rPr>
-                <w:t>AGA</w:t>
-              </w:r>
-              <w:proofErr w:type="spellEnd"/>
-              <w:r>
-                <w:rPr>
-                  <w:rFonts w:ascii="Times New Roman" w:eastAsia="Times New Roman" w:hAnsi="Times New Roman" w:cs="Times New Roman"/>
-                  <w:color w:val="000000"/>
-                  <w:lang w:eastAsia="en-CA"/>
-                </w:rPr>
-                <w:t xml:space="preserve"> GCA ACT CCA TCG CAT TTG</w:t>
+                <w:t>Cy5-CAC AGA AGA GCA ACT CCA TCG CAT TTG</w:t>
               </w:r>
             </w:ins>
             <w:ins w:id="178" w:author="Tri Le" w:date="2021-07-19T16:27:00Z">
@@ -3744,7 +3570,7 @@
                 <w:noProof/>
                 <w:lang w:val="en-CA"/>
               </w:rPr>
-              <w:t>(Kageyama, et al., 2003</w:t>
+              <w:t>Kageyama, et al., 2003</w:t>
             </w:r>
             <w:r>
               <w:rPr>
@@ -3760,7 +3586,7 @@
                 <w:noProof/>
                 <w:lang w:val="en-CA"/>
               </w:rPr>
-              <w:t>Wang, et al., 2019)</w:t>
+              <w:t>Wang, et al., 2019</w:t>
             </w:r>
           </w:p>
         </w:tc>
@@ -4132,7 +3958,7 @@
                 <w:noProof/>
                 <w:lang w:val="en-CA"/>
               </w:rPr>
-              <w:t>(Molecular Microbiology &amp; Genomics Team, British Columbia Centre for Disease Control, 2017b)</w:t>
+              <w:t>Molecular Microbiology &amp; Genomics Team, British Columbia Centre for Disease Control, 2017b</w:t>
             </w:r>
           </w:p>
         </w:tc>
@@ -4376,7 +4202,7 @@
                 <w:noProof/>
                 <w:lang w:val="en-CA"/>
               </w:rPr>
-              <w:t>(Kageyama, et al., 2003</w:t>
+              <w:t>Kageyama, et al., 2003</w:t>
             </w:r>
             <w:r>
               <w:rPr>
@@ -4392,7 +4218,7 @@
                 <w:noProof/>
                 <w:lang w:val="en-CA"/>
               </w:rPr>
-              <w:t>Wang, et al., 2019)</w:t>
+              <w:t>Wang, et al., 2019</w:t>
             </w:r>
           </w:p>
         </w:tc>
@@ -4948,7 +4774,7 @@
                 <w:color w:val="000000"/>
                 <w:lang w:val="en-CA" w:eastAsia="en-CA"/>
               </w:rPr>
-              <w:t>(Molecular Microbiology &amp; Genomics Team, British Columbia Centre for Disease Control, 2017b)</w:t>
+              <w:t>Molecular Microbiology &amp; Genomics Team, British Columbia Centre for Disease Control, 2017b</w:t>
             </w:r>
           </w:p>
         </w:tc>
@@ -4999,7 +4825,6 @@
                 <w:lang w:val="en-CA" w:eastAsia="en-CA"/>
               </w:rPr>
             </w:pPr>
-            <w:proofErr w:type="spellStart"/>
             <w:ins w:id="262" w:author="Tri Le" w:date="2021-07-13T20:32:00Z">
               <w:r>
                 <w:rPr>
@@ -5009,7 +4834,6 @@
                 </w:rPr>
                 <w:t>CrAssphage</w:t>
               </w:r>
-              <w:proofErr w:type="spellEnd"/>
             </w:ins>
           </w:p>
         </w:tc>
@@ -5072,7 +4896,6 @@
                 <w:lang w:val="en-CA" w:eastAsia="en-CA"/>
               </w:rPr>
             </w:pPr>
-            <w:proofErr w:type="spellStart"/>
             <w:ins w:id="266" w:author="Tri Le" w:date="2021-07-13T20:32:00Z">
               <w:r>
                 <w:rPr>
@@ -5080,16 +4903,7 @@
                   <w:color w:val="000000"/>
                   <w:lang w:eastAsia="en-CA"/>
                 </w:rPr>
-                <w:t>CrAss</w:t>
-              </w:r>
-              <w:proofErr w:type="spellEnd"/>
-              <w:r>
-                <w:rPr>
-                  <w:rFonts w:ascii="Times New Roman" w:eastAsia="Times New Roman" w:hAnsi="Times New Roman" w:cs="Times New Roman"/>
-                  <w:color w:val="000000"/>
-                  <w:lang w:eastAsia="en-CA"/>
-                </w:rPr>
-                <w:t>-F</w:t>
+                <w:t>CrAss-F</w:t>
               </w:r>
             </w:ins>
           </w:p>
@@ -5200,50 +5014,14 @@
                 <w:rFonts w:ascii="Times New Roman" w:hAnsi="Times New Roman" w:cs="Times New Roman"/>
               </w:rPr>
             </w:pPr>
-            <w:sdt>
-              <w:sdtPr>
-                <w:rPr>
-                  <w:rFonts w:ascii="Times New Roman" w:hAnsi="Times New Roman" w:cs="Times New Roman"/>
-                </w:rPr>
-                <w:id w:val="-1090546420"/>
-                <w:citation/>
-              </w:sdtPr>
-              <w:sdtContent>
-                <w:r>
-                  <w:rPr>
-                    <w:rFonts w:ascii="Times New Roman" w:hAnsi="Times New Roman" w:cs="Times New Roman"/>
-                  </w:rPr>
-                  <w:fldChar w:fldCharType="begin"/>
-                </w:r>
-                <w:r>
-                  <w:rPr>
-                    <w:rFonts w:ascii="Times New Roman" w:hAnsi="Times New Roman" w:cs="Times New Roman"/>
-                    <w:lang w:val="en-CA"/>
-                  </w:rPr>
-                  <w:instrText xml:space="preserve"> CITATION Sta18 \l 4105 </w:instrText>
-                </w:r>
-                <w:r>
-                  <w:rPr>
-                    <w:rFonts w:ascii="Times New Roman" w:hAnsi="Times New Roman" w:cs="Times New Roman"/>
-                  </w:rPr>
-                  <w:fldChar w:fldCharType="separate"/>
-                </w:r>
-                <w:r>
-                  <w:rPr>
-                    <w:rFonts w:ascii="Times New Roman" w:hAnsi="Times New Roman" w:cs="Times New Roman"/>
-                    <w:noProof/>
-                    <w:lang w:val="en-CA"/>
-                  </w:rPr>
-                  <w:t>(Stachler, Akyon, Carvalho, Ference, &amp; Bibby, 2018)</w:t>
-                </w:r>
-                <w:r>
-                  <w:rPr>
-                    <w:rFonts w:ascii="Times New Roman" w:hAnsi="Times New Roman" w:cs="Times New Roman"/>
-                  </w:rPr>
-                  <w:fldChar w:fldCharType="end"/>
-                </w:r>
-              </w:sdtContent>
-            </w:sdt>
+            <w:r>
+              <w:rPr>
+                <w:rFonts w:ascii="Times New Roman" w:hAnsi="Times New Roman" w:cs="Times New Roman"/>
+                <w:noProof/>
+                <w:lang w:val="en-CA"/>
+              </w:rPr>
+              <w:t>Stachler, Akyon, Carvalho, Ference, &amp; Bibby, 2018</w:t>
+            </w:r>
           </w:p>
         </w:tc>
         <w:tc>
@@ -5342,7 +5120,6 @@
                 <w:lang w:val="en-CA" w:eastAsia="en-CA"/>
               </w:rPr>
             </w:pPr>
-            <w:proofErr w:type="spellStart"/>
             <w:ins w:id="278" w:author="Tri Le" w:date="2021-07-13T20:32:00Z">
               <w:r>
                 <w:rPr>
@@ -5350,16 +5127,7 @@
                   <w:color w:val="000000"/>
                   <w:lang w:eastAsia="en-CA"/>
                 </w:rPr>
-                <w:t>CrAss</w:t>
-              </w:r>
-              <w:proofErr w:type="spellEnd"/>
-              <w:r>
-                <w:rPr>
-                  <w:rFonts w:ascii="Times New Roman" w:eastAsia="Times New Roman" w:hAnsi="Times New Roman" w:cs="Times New Roman"/>
-                  <w:color w:val="000000"/>
-                  <w:lang w:eastAsia="en-CA"/>
-                </w:rPr>
-                <w:t>-R</w:t>
+                <w:t>CrAss-R</w:t>
               </w:r>
             </w:ins>
           </w:p>
@@ -5550,7 +5318,6 @@
                 <w:lang w:val="en-CA" w:eastAsia="en-CA"/>
               </w:rPr>
             </w:pPr>
-            <w:proofErr w:type="spellStart"/>
             <w:ins w:id="289" w:author="Tri Le" w:date="2021-07-13T20:32:00Z">
               <w:r>
                 <w:rPr>
@@ -5558,16 +5325,7 @@
                   <w:color w:val="000000"/>
                   <w:lang w:eastAsia="en-CA"/>
                 </w:rPr>
-                <w:t>CrAss</w:t>
-              </w:r>
-              <w:proofErr w:type="spellEnd"/>
-              <w:r>
-                <w:rPr>
-                  <w:rFonts w:ascii="Times New Roman" w:eastAsia="Times New Roman" w:hAnsi="Times New Roman" w:cs="Times New Roman"/>
-                  <w:color w:val="000000"/>
-                  <w:lang w:eastAsia="en-CA"/>
-                </w:rPr>
-                <w:t>-P (Probe)</w:t>
+                <w:t>CrAss-P (Probe)</w:t>
               </w:r>
             </w:ins>
           </w:p>
@@ -5864,16 +5622,7 @@
                   <w:color w:val="000000"/>
                   <w:lang w:eastAsia="en-CA"/>
                 </w:rPr>
-                <w:t xml:space="preserve">1878 bp-1901 </w:t>
-              </w:r>
-              <w:proofErr w:type="spellStart"/>
-              <w:r>
-                <w:rPr>
-                  <w:rFonts w:ascii="Times New Roman" w:eastAsia="Times New Roman" w:hAnsi="Times New Roman" w:cs="Times New Roman"/>
-                  <w:color w:val="000000"/>
-                  <w:lang w:eastAsia="en-CA"/>
-                </w:rPr>
-                <w:t>bp</w:t>
+                <w:t>1878 bp-1901 bp</w:t>
               </w:r>
             </w:ins>
             <w:ins w:id="308" w:author="Tri Le" w:date="2021-07-19T16:27:00Z">
@@ -5887,7 +5636,6 @@
                 <w:t>a</w:t>
               </w:r>
             </w:ins>
-            <w:proofErr w:type="spellEnd"/>
             <w:r>
               <w:rPr>
                 <w:rFonts w:ascii="Times New Roman" w:eastAsia="Times New Roman" w:hAnsi="Times New Roman" w:cs="Times New Roman"/>
@@ -5922,16 +5670,7 @@
                   <w:color w:val="000000"/>
                   <w:lang w:eastAsia="en-CA"/>
                 </w:rPr>
-                <w:t xml:space="preserve">1945 bp-1926 </w:t>
-              </w:r>
-              <w:proofErr w:type="spellStart"/>
-              <w:r>
-                <w:rPr>
-                  <w:rFonts w:ascii="Times New Roman" w:eastAsia="Times New Roman" w:hAnsi="Times New Roman" w:cs="Times New Roman"/>
-                  <w:color w:val="000000"/>
-                  <w:lang w:eastAsia="en-CA"/>
-                </w:rPr>
-                <w:t>bp</w:t>
+                <w:t>1945 bp-1926 bp</w:t>
               </w:r>
             </w:ins>
             <w:ins w:id="311" w:author="Tri Le" w:date="2021-07-19T16:27:00Z">
@@ -5945,7 +5684,6 @@
                 <w:t>a</w:t>
               </w:r>
             </w:ins>
-            <w:proofErr w:type="spellEnd"/>
           </w:p>
         </w:tc>
         <w:tc>
@@ -6342,50 +6080,14 @@
                 <w:rFonts w:ascii="Times New Roman" w:hAnsi="Times New Roman" w:cs="Times New Roman"/>
               </w:rPr>
             </w:pPr>
-            <w:sdt>
-              <w:sdtPr>
-                <w:rPr>
-                  <w:rFonts w:ascii="Times New Roman" w:hAnsi="Times New Roman" w:cs="Times New Roman"/>
-                </w:rPr>
-                <w:id w:val="-1948304916"/>
-                <w:citation/>
-              </w:sdtPr>
-              <w:sdtContent>
-                <w:r>
-                  <w:rPr>
-                    <w:rFonts w:ascii="Times New Roman" w:hAnsi="Times New Roman" w:cs="Times New Roman"/>
-                  </w:rPr>
-                  <w:fldChar w:fldCharType="begin"/>
-                </w:r>
-                <w:r>
-                  <w:rPr>
-                    <w:rFonts w:ascii="Times New Roman" w:hAnsi="Times New Roman" w:cs="Times New Roman"/>
-                    <w:lang w:val="en-CA"/>
-                  </w:rPr>
-                  <w:instrText xml:space="preserve"> CITATION Ros09 \l 4105 </w:instrText>
-                </w:r>
-                <w:r>
-                  <w:rPr>
-                    <w:rFonts w:ascii="Times New Roman" w:hAnsi="Times New Roman" w:cs="Times New Roman"/>
-                  </w:rPr>
-                  <w:fldChar w:fldCharType="separate"/>
-                </w:r>
-                <w:r>
-                  <w:rPr>
-                    <w:rFonts w:ascii="Times New Roman" w:hAnsi="Times New Roman" w:cs="Times New Roman"/>
-                    <w:noProof/>
-                    <w:lang w:val="en-CA"/>
-                  </w:rPr>
-                  <w:t>(Rosario, Symonds, Sinigalliano, Stewart, &amp; Breitbart, 2009)</w:t>
-                </w:r>
-                <w:r>
-                  <w:rPr>
-                    <w:rFonts w:ascii="Times New Roman" w:hAnsi="Times New Roman" w:cs="Times New Roman"/>
-                  </w:rPr>
-                  <w:fldChar w:fldCharType="end"/>
-                </w:r>
-              </w:sdtContent>
-            </w:sdt>
+            <w:r>
+              <w:rPr>
+                <w:rFonts w:ascii="Times New Roman" w:hAnsi="Times New Roman" w:cs="Times New Roman"/>
+                <w:noProof/>
+                <w:lang w:val="en-CA"/>
+              </w:rPr>
+              <w:t>Rosario, Symonds, Sinigalliano, Stewart, &amp; Breitbart, 2009</w:t>
+            </w:r>
           </w:p>
         </w:tc>
         <w:tc>
@@ -6795,7 +6497,6 @@
                 <w:lang w:val="en-CA" w:eastAsia="en-CA"/>
               </w:rPr>
             </w:pPr>
-            <w:proofErr w:type="spellStart"/>
             <w:ins w:id="357" w:author="Tri Le" w:date="2021-07-13T20:32:00Z">
               <w:r>
                 <w:rPr>
@@ -6807,7 +6508,6 @@
                 </w:rPr>
                 <w:t>uidA</w:t>
               </w:r>
-              <w:proofErr w:type="spellEnd"/>
             </w:ins>
           </w:p>
         </w:tc>
@@ -6832,50 +6532,14 @@
                 <w:rFonts w:ascii="Times New Roman" w:hAnsi="Times New Roman" w:cs="Times New Roman"/>
               </w:rPr>
             </w:pPr>
-            <w:sdt>
-              <w:sdtPr>
-                <w:rPr>
-                  <w:rFonts w:ascii="Times New Roman" w:hAnsi="Times New Roman" w:cs="Times New Roman"/>
-                </w:rPr>
-                <w:id w:val="1039626342"/>
-                <w:citation/>
-              </w:sdtPr>
-              <w:sdtContent>
-                <w:r>
-                  <w:rPr>
-                    <w:rFonts w:ascii="Times New Roman" w:hAnsi="Times New Roman" w:cs="Times New Roman"/>
-                  </w:rPr>
-                  <w:fldChar w:fldCharType="begin"/>
-                </w:r>
-                <w:r>
-                  <w:rPr>
-                    <w:rFonts w:ascii="Times New Roman" w:hAnsi="Times New Roman" w:cs="Times New Roman"/>
-                    <w:lang w:val="en-CA"/>
-                  </w:rPr>
-                  <w:instrText xml:space="preserve"> CITATION Lia15 \l 4105 </w:instrText>
-                </w:r>
-                <w:r>
-                  <w:rPr>
-                    <w:rFonts w:ascii="Times New Roman" w:hAnsi="Times New Roman" w:cs="Times New Roman"/>
-                  </w:rPr>
-                  <w:fldChar w:fldCharType="separate"/>
-                </w:r>
-                <w:r>
-                  <w:rPr>
-                    <w:rFonts w:ascii="Times New Roman" w:hAnsi="Times New Roman" w:cs="Times New Roman"/>
-                    <w:noProof/>
-                    <w:lang w:val="en-CA"/>
-                  </w:rPr>
-                  <w:t>(Liang, et al., 2015)</w:t>
-                </w:r>
-                <w:r>
-                  <w:rPr>
-                    <w:rFonts w:ascii="Times New Roman" w:hAnsi="Times New Roman" w:cs="Times New Roman"/>
-                  </w:rPr>
-                  <w:fldChar w:fldCharType="end"/>
-                </w:r>
-              </w:sdtContent>
-            </w:sdt>
+            <w:r>
+              <w:rPr>
+                <w:rFonts w:ascii="Times New Roman" w:hAnsi="Times New Roman" w:cs="Times New Roman"/>
+                <w:noProof/>
+                <w:lang w:val="en-CA"/>
+              </w:rPr>
+              <w:t>Liang, et al., 2015</w:t>
+            </w:r>
           </w:p>
         </w:tc>
         <w:tc>
@@ -7327,7 +6991,6 @@
                 </w:pPr>
               </w:pPrChange>
             </w:pPr>
-            <w:proofErr w:type="spellStart"/>
             <w:ins w:id="385" w:author="Tri Le" w:date="2021-07-19T16:27:00Z">
               <w:r>
                 <w:rPr>
@@ -7346,34 +7009,7 @@
                   <w:color w:val="000000"/>
                   <w:lang w:eastAsia="en-CA"/>
                 </w:rPr>
-                <w:t>Corresponding</w:t>
-              </w:r>
-              <w:proofErr w:type="spellEnd"/>
-              <w:r>
-                <w:rPr>
-                  <w:rFonts w:ascii="Times New Roman" w:eastAsia="Times New Roman" w:hAnsi="Times New Roman" w:cs="Times New Roman"/>
-                  <w:color w:val="000000"/>
-                  <w:lang w:eastAsia="en-CA"/>
-                </w:rPr>
-                <w:t xml:space="preserve"> nucleotide position of GenBank accession number M81413 (</w:t>
-              </w:r>
-              <w:proofErr w:type="spellStart"/>
-              <w:r>
-                <w:rPr>
-                  <w:rFonts w:ascii="Times New Roman" w:eastAsia="Times New Roman" w:hAnsi="Times New Roman" w:cs="Times New Roman"/>
-                  <w:color w:val="000000"/>
-                  <w:lang w:eastAsia="en-CA"/>
-                </w:rPr>
-                <w:t>PMMoV</w:t>
-              </w:r>
-              <w:proofErr w:type="spellEnd"/>
-              <w:r>
-                <w:rPr>
-                  <w:rFonts w:ascii="Times New Roman" w:eastAsia="Times New Roman" w:hAnsi="Times New Roman" w:cs="Times New Roman"/>
-                  <w:color w:val="000000"/>
-                  <w:lang w:eastAsia="en-CA"/>
-                </w:rPr>
-                <w:t xml:space="preserve"> strain S)</w:t>
+                <w:t>Corresponding nucleotide position of GenBank accession number M81413 (PMMoV strain S)</w:t>
               </w:r>
             </w:ins>
           </w:p>

</xml_diff>